<commit_message>
updates points for hws, adds description how to build report
</commit_message>
<xml_diff>
--- a/templates/report-template-hw2.docx
+++ b/templates/report-template-hw2.docx
@@ -83,25 +83,7 @@
                 <w:b/>
                 <w:lang w:val="de-AT"/>
               </w:rPr>
-              <w:t>{</w:t>
-            </w:r>
-            <w:proofErr w:type="spellStart"/>
-            <w:r>
-              <w:rPr>
-                <w:rFonts w:ascii="Arial" w:hAnsi="Arial" w:cs="Arial"/>
-                <w:b/>
-                <w:lang w:val="de-AT"/>
-              </w:rPr>
-              <w:t>name</w:t>
-            </w:r>
-            <w:proofErr w:type="spellEnd"/>
-            <w:r>
-              <w:rPr>
-                <w:rFonts w:ascii="Arial" w:hAnsi="Arial" w:cs="Arial"/>
-                <w:b/>
-                <w:lang w:val="de-AT"/>
-              </w:rPr>
-              <w:t>}</w:t>
+              <w:t>{name}</w:t>
             </w:r>
           </w:p>
           <w:p>
@@ -114,7 +96,6 @@
                 <w:lang w:val="de-AT"/>
               </w:rPr>
             </w:pPr>
-            <w:proofErr w:type="spellStart"/>
             <w:r>
               <w:rPr>
                 <w:rFonts w:ascii="Arial" w:eastAsia="IPLCH K+ TU Sans" w:hAnsi="Arial" w:cs="Arial"/>
@@ -122,17 +103,7 @@
                 <w:color w:val="000000"/>
                 <w:lang w:val="de-AT"/>
               </w:rPr>
-              <w:t>Matr</w:t>
-            </w:r>
-            <w:proofErr w:type="spellEnd"/>
-            <w:r>
-              <w:rPr>
-                <w:rFonts w:ascii="Arial" w:eastAsia="IPLCH K+ TU Sans" w:hAnsi="Arial" w:cs="Arial"/>
-                <w:bCs/>
-                <w:color w:val="000000"/>
-                <w:lang w:val="de-AT"/>
-              </w:rPr>
-              <w:t>.-Nr.:</w:t>
+              <w:t>Matr.-Nr.:</w:t>
             </w:r>
           </w:p>
           <w:p>
@@ -151,25 +122,7 @@
                 <w:b/>
                 <w:lang w:val="de-AT"/>
               </w:rPr>
-              <w:t>{</w:t>
-            </w:r>
-            <w:proofErr w:type="spellStart"/>
-            <w:r>
-              <w:rPr>
-                <w:rFonts w:ascii="Arial" w:hAnsi="Arial" w:cs="Arial"/>
-                <w:b/>
-                <w:lang w:val="de-AT"/>
-              </w:rPr>
-              <w:t>matrikelnummer</w:t>
-            </w:r>
-            <w:proofErr w:type="spellEnd"/>
-            <w:r>
-              <w:rPr>
-                <w:rFonts w:ascii="Arial" w:hAnsi="Arial" w:cs="Arial"/>
-                <w:b/>
-                <w:lang w:val="de-AT"/>
-              </w:rPr>
-              <w:t>}</w:t>
+              <w:t>{matrikelnummer}</w:t>
             </w:r>
           </w:p>
         </w:tc>
@@ -223,7 +176,7 @@
                 <w:szCs w:val="20"/>
                 <w:lang w:val="de-AT"/>
               </w:rPr>
-              <w:t>……. / 3 Punkten</w:t>
+              <w:t>……. / 5 Punkten</w:t>
             </w:r>
           </w:p>
           <w:p>
@@ -272,7 +225,7 @@
                 <w:szCs w:val="20"/>
                 <w:lang w:val="de-AT"/>
               </w:rPr>
-              <w:t>……. / 4 Punkten</w:t>
+              <w:t>……. / 5 Punkten</w:t>
             </w:r>
           </w:p>
           <w:p>
@@ -321,7 +274,7 @@
                 <w:szCs w:val="20"/>
                 <w:lang w:val="de-AT"/>
               </w:rPr>
-              <w:t>……. / 4 Punkten</w:t>
+              <w:t>……. / 5 Punkten</w:t>
             </w:r>
           </w:p>
           <w:p>
@@ -368,7 +321,20 @@
                 <w:szCs w:val="20"/>
                 <w:lang w:val="de-AT"/>
               </w:rPr>
-              <w:t>……. / 4 Punkten</w:t>
+              <w:t>……. / 5</w:t>
+            </w:r>
+            <w:bookmarkStart w:id="0" w:name="_GoBack"/>
+            <w:bookmarkEnd w:id="0"/>
+            <w:r>
+              <w:rPr>
+                <w:rFonts w:ascii="Arial" w:eastAsia="IPLCH K+ TU Sans" w:hAnsi="Arial" w:cs="Arial"/>
+                <w:bCs/>
+                <w:color w:val="000000"/>
+                <w:sz w:val="20"/>
+                <w:szCs w:val="20"/>
+                <w:lang w:val="de-AT"/>
+              </w:rPr>
+              <w:t xml:space="preserve"> Punkten</w:t>
             </w:r>
           </w:p>
         </w:tc>
@@ -499,7 +465,7 @@
                 <w:szCs w:val="20"/>
                 <w:lang w:val="de-AT"/>
               </w:rPr>
-              <w:t>……. / 15 Punkten</w:t>
+              <w:t>……. / 20 Punkten</w:t>
             </w:r>
           </w:p>
         </w:tc>
@@ -533,29 +499,7 @@
                 <w:color w:val="000000"/>
                 <w:lang w:val="de-AT"/>
               </w:rPr>
-              <w:t>{</w:t>
-            </w:r>
-            <w:proofErr w:type="spellStart"/>
-            <w:r>
-              <w:rPr>
-                <w:rFonts w:ascii="Arial" w:eastAsia="IPLCH K+ TU Sans" w:hAnsi="Arial" w:cs="Arial"/>
-                <w:bCs/>
-                <w:i/>
-                <w:color w:val="000000"/>
-                <w:lang w:val="de-AT"/>
-              </w:rPr>
-              <w:t>group</w:t>
-            </w:r>
-            <w:proofErr w:type="spellEnd"/>
-            <w:r>
-              <w:rPr>
-                <w:rFonts w:ascii="Arial" w:eastAsia="IPLCH K+ TU Sans" w:hAnsi="Arial" w:cs="Arial"/>
-                <w:bCs/>
-                <w:i/>
-                <w:color w:val="000000"/>
-                <w:lang w:val="de-AT"/>
-              </w:rPr>
-              <w:t xml:space="preserve">} </w:t>
+              <w:t xml:space="preserve">{group} </w:t>
             </w:r>
           </w:p>
           <w:p>
@@ -576,51 +520,7 @@
                 <w:sz w:val="20"/>
                 <w:lang w:val="de-AT"/>
               </w:rPr>
-              <w:t>{</w:t>
-            </w:r>
-            <w:proofErr w:type="spellStart"/>
-            <w:r>
-              <w:rPr>
-                <w:rFonts w:ascii="Arial" w:eastAsia="IPLCH K+ TU Sans" w:hAnsi="Arial" w:cs="Arial"/>
-                <w:bCs/>
-                <w:color w:val="000000"/>
-                <w:sz w:val="20"/>
-                <w:lang w:val="de-AT"/>
-              </w:rPr>
-              <w:t>date</w:t>
-            </w:r>
-            <w:proofErr w:type="spellEnd"/>
-            <w:r>
-              <w:rPr>
-                <w:rFonts w:ascii="Arial" w:eastAsia="IPLCH K+ TU Sans" w:hAnsi="Arial" w:cs="Arial"/>
-                <w:bCs/>
-                <w:color w:val="000000"/>
-                <w:sz w:val="20"/>
-                <w:lang w:val="de-AT"/>
-              </w:rPr>
-              <w:t>} {</w:t>
-            </w:r>
-            <w:proofErr w:type="spellStart"/>
-            <w:r>
-              <w:rPr>
-                <w:rFonts w:ascii="Arial" w:eastAsia="IPLCH K+ TU Sans" w:hAnsi="Arial" w:cs="Arial"/>
-                <w:bCs/>
-                <w:color w:val="000000"/>
-                <w:sz w:val="20"/>
-                <w:lang w:val="de-AT"/>
-              </w:rPr>
-              <w:t>start</w:t>
-            </w:r>
-            <w:proofErr w:type="spellEnd"/>
-            <w:r>
-              <w:rPr>
-                <w:rFonts w:ascii="Arial" w:eastAsia="IPLCH K+ TU Sans" w:hAnsi="Arial" w:cs="Arial"/>
-                <w:bCs/>
-                <w:color w:val="000000"/>
-                <w:sz w:val="20"/>
-                <w:lang w:val="de-AT"/>
-              </w:rPr>
-              <w:t>} – {end}</w:t>
+              <w:t>{date} {start} – {end}</w:t>
             </w:r>
           </w:p>
         </w:tc>
@@ -685,21 +585,7 @@
         <w:rPr>
           <w:lang w:val="de-AT"/>
         </w:rPr>
-        <w:t>{</w:t>
-      </w:r>
-      <w:proofErr w:type="spellStart"/>
-      <w:r>
-        <w:rPr>
-          <w:lang w:val="de-AT"/>
-        </w:rPr>
-        <w:t>passes</w:t>
-      </w:r>
-      <w:proofErr w:type="spellEnd"/>
-      <w:r>
-        <w:rPr>
-          <w:lang w:val="de-AT"/>
-        </w:rPr>
-        <w:t>}/{all}</w:t>
+        <w:t>{passes}/{all}</w:t>
       </w:r>
     </w:p>
     <w:p>
@@ -713,21 +599,7 @@
         <w:rPr>
           <w:lang w:val="de-AT"/>
         </w:rPr>
-        <w:t>{#</w:t>
-      </w:r>
-      <w:proofErr w:type="spellStart"/>
-      <w:r>
-        <w:rPr>
-          <w:lang w:val="de-AT"/>
-        </w:rPr>
-        <w:t>hasFailures</w:t>
-      </w:r>
-      <w:proofErr w:type="spellEnd"/>
-      <w:r>
-        <w:rPr>
-          <w:lang w:val="de-AT"/>
-        </w:rPr>
-        <w:t>}</w:t>
+        <w:t>{#hasFailures}</w:t>
       </w:r>
       <w:r>
         <w:rPr>
@@ -747,64 +619,20 @@
         <w:rPr>
           <w:lang w:val="de-AT"/>
         </w:rPr>
-        <w:t>{#</w:t>
-      </w:r>
-      <w:proofErr w:type="spellStart"/>
-      <w:r>
-        <w:rPr>
-          <w:lang w:val="de-AT"/>
-        </w:rPr>
-        <w:t>failureFiles</w:t>
-      </w:r>
-      <w:proofErr w:type="spellEnd"/>
-      <w:r>
-        <w:rPr>
-          <w:lang w:val="de-AT"/>
-        </w:rPr>
-        <w:t>}</w:t>
+        <w:t>{#failureFiles}</w:t>
       </w:r>
       <w:r>
         <w:rPr>
           <w:u w:val="single"/>
           <w:lang w:val="de-AT"/>
         </w:rPr>
-        <w:t>{</w:t>
-      </w:r>
-      <w:proofErr w:type="spellStart"/>
-      <w:r>
-        <w:rPr>
-          <w:u w:val="single"/>
-          <w:lang w:val="de-AT"/>
-        </w:rPr>
-        <w:t>filename</w:t>
-      </w:r>
-      <w:proofErr w:type="spellEnd"/>
-      <w:r>
-        <w:rPr>
-          <w:u w:val="single"/>
-          <w:lang w:val="de-AT"/>
-        </w:rPr>
-        <w:t>}:</w:t>
+        <w:t>{filename}:</w:t>
       </w:r>
       <w:r>
         <w:rPr>
           <w:lang w:val="de-AT"/>
         </w:rPr>
-        <w:t xml:space="preserve"> {</w:t>
-      </w:r>
-      <w:proofErr w:type="spellStart"/>
-      <w:r>
-        <w:rPr>
-          <w:lang w:val="de-AT"/>
-        </w:rPr>
-        <w:t>message</w:t>
-      </w:r>
-      <w:proofErr w:type="spellEnd"/>
-      <w:r>
-        <w:rPr>
-          <w:lang w:val="de-AT"/>
-        </w:rPr>
-        <w:t>}</w:t>
+        <w:t xml:space="preserve"> {message}</w:t>
       </w:r>
     </w:p>
     <w:p>
@@ -817,35 +645,7 @@
         <w:rPr>
           <w:lang w:val="de-AT"/>
         </w:rPr>
-        <w:t>{/</w:t>
-      </w:r>
-      <w:proofErr w:type="spellStart"/>
-      <w:r>
-        <w:rPr>
-          <w:lang w:val="de-AT"/>
-        </w:rPr>
-        <w:t>failureFiles</w:t>
-      </w:r>
-      <w:proofErr w:type="spellEnd"/>
-      <w:r>
-        <w:rPr>
-          <w:lang w:val="de-AT"/>
-        </w:rPr>
-        <w:t>}{/</w:t>
-      </w:r>
-      <w:proofErr w:type="spellStart"/>
-      <w:r>
-        <w:rPr>
-          <w:lang w:val="de-AT"/>
-        </w:rPr>
-        <w:t>hasFailures</w:t>
-      </w:r>
-      <w:proofErr w:type="spellEnd"/>
-      <w:r>
-        <w:rPr>
-          <w:lang w:val="de-AT"/>
-        </w:rPr>
-        <w:t>}</w:t>
+        <w:t>{/failureFiles}{/hasFailures}</w:t>
       </w:r>
     </w:p>
     <w:p>
@@ -1123,8 +923,6 @@
         </w:rPr>
         <w:t>Abfrage: {hw_9_file}</w:t>
       </w:r>
-      <w:bookmarkStart w:id="0" w:name="_GoBack"/>
-      <w:bookmarkEnd w:id="0"/>
     </w:p>
     <w:p>
       <w:pPr>
@@ -1241,35 +1039,14 @@
       <w:rPr>
         <w:lang w:val="de-AT"/>
       </w:rPr>
-      <w:t>{</w:t>
-    </w:r>
-    <w:proofErr w:type="spellStart"/>
-    <w:r>
-      <w:rPr>
-        <w:lang w:val="de-AT"/>
-      </w:rPr>
-      <w:t>name</w:t>
-    </w:r>
-    <w:proofErr w:type="spellEnd"/>
-    <w:r>
-      <w:rPr>
-        <w:lang w:val="de-AT"/>
-      </w:rPr>
-      <w:t xml:space="preserve">} </w:t>
+      <w:t xml:space="preserve">{name} </w:t>
     </w:r>
     <w:r>
       <w:ptab w:relativeTo="margin" w:alignment="center" w:leader="none"/>
     </w:r>
     <w:r>
-      <w:t xml:space="preserve">2. </w:t>
+      <w:t>2. Hausübung</w:t>
     </w:r>
-    <w:proofErr w:type="spellStart"/>
-    <w:proofErr w:type="gramStart"/>
-    <w:r>
-      <w:t>Hausübung</w:t>
-    </w:r>
-    <w:proofErr w:type="spellEnd"/>
-    <w:proofErr w:type="gramEnd"/>
     <w:r>
       <w:ptab w:relativeTo="margin" w:alignment="right" w:leader="none"/>
     </w:r>
@@ -1277,21 +1054,7 @@
       <w:rPr>
         <w:lang w:val="de-AT"/>
       </w:rPr>
-      <w:t>{</w:t>
-    </w:r>
-    <w:proofErr w:type="spellStart"/>
-    <w:r>
-      <w:rPr>
-        <w:lang w:val="de-AT"/>
-      </w:rPr>
-      <w:t>matrikelnummer</w:t>
-    </w:r>
-    <w:proofErr w:type="spellEnd"/>
-    <w:r>
-      <w:rPr>
-        <w:lang w:val="de-AT"/>
-      </w:rPr>
-      <w:t xml:space="preserve">}  </w:t>
+      <w:t xml:space="preserve">{matrikelnummer}  </w:t>
     </w:r>
   </w:p>
 </w:hdr>

</xml_diff>